<commit_message>
Fixed milestones & timeline dates
</commit_message>
<xml_diff>
--- a/deliverables/G12_updated_milestones.docx
+++ b/deliverables/G12_updated_milestones.docx
@@ -688,7 +688,10 @@
               <w:cnfStyle w:val="000000100000" w:firstRow="0" w:lastRow="0" w:firstColumn="0" w:lastColumn="0" w:oddVBand="0" w:evenVBand="0" w:oddHBand="1" w:evenHBand="0" w:firstRowFirstColumn="0" w:firstRowLastColumn="0" w:lastRowFirstColumn="0" w:lastRowLastColumn="0"/>
             </w:pPr>
             <w:r>
-              <w:t>10/14</w:t>
+              <w:t>10/1</w:t>
+            </w:r>
+            <w:r>
+              <w:t>6</w:t>
             </w:r>
           </w:p>
         </w:tc>
@@ -702,7 +705,10 @@
               <w:cnfStyle w:val="000000100000" w:firstRow="0" w:lastRow="0" w:firstColumn="0" w:lastColumn="0" w:oddVBand="0" w:evenVBand="0" w:oddHBand="1" w:evenHBand="0" w:firstRowFirstColumn="0" w:firstRowLastColumn="0" w:lastRowFirstColumn="0" w:lastRowLastColumn="0"/>
             </w:pPr>
             <w:r>
-              <w:t>10/14</w:t>
+              <w:t>10/1</w:t>
+            </w:r>
+            <w:r>
+              <w:t>6</w:t>
             </w:r>
           </w:p>
         </w:tc>
@@ -715,7 +721,7 @@
           </w:tcPr>
           <w:p>
             <w:r>
-              <w:t>Briefing #3</w:t>
+              <w:t>Test Fuzzing Tool #3</w:t>
             </w:r>
           </w:p>
         </w:tc>
@@ -729,7 +735,7 @@
               <w:cnfStyle w:val="000000000000" w:firstRow="0" w:lastRow="0" w:firstColumn="0" w:lastColumn="0" w:oddVBand="0" w:evenVBand="0" w:oddHBand="0" w:evenHBand="0" w:firstRowFirstColumn="0" w:firstRowLastColumn="0" w:lastRowFirstColumn="0" w:lastRowLastColumn="0"/>
             </w:pPr>
             <w:r>
-              <w:t>10/16</w:t>
+              <w:t>10/15</w:t>
             </w:r>
           </w:p>
         </w:tc>
@@ -743,7 +749,7 @@
               <w:cnfStyle w:val="000000000000" w:firstRow="0" w:lastRow="0" w:firstColumn="0" w:lastColumn="0" w:oddVBand="0" w:evenVBand="0" w:oddHBand="0" w:evenHBand="0" w:firstRowFirstColumn="0" w:firstRowLastColumn="0" w:lastRowFirstColumn="0" w:lastRowLastColumn="0"/>
             </w:pPr>
             <w:r>
-              <w:t>10/16</w:t>
+              <w:t>10/21</w:t>
             </w:r>
           </w:p>
         </w:tc>
@@ -759,7 +765,7 @@
           </w:tcPr>
           <w:p>
             <w:r>
-              <w:t>Test Fuzzing Tool #3</w:t>
+              <w:t>Fuzzing Tool #3 Testing Finished</w:t>
             </w:r>
           </w:p>
         </w:tc>
@@ -773,7 +779,7 @@
               <w:cnfStyle w:val="000000100000" w:firstRow="0" w:lastRow="0" w:firstColumn="0" w:lastColumn="0" w:oddVBand="0" w:evenVBand="0" w:oddHBand="1" w:evenHBand="0" w:firstRowFirstColumn="0" w:firstRowLastColumn="0" w:lastRowFirstColumn="0" w:lastRowLastColumn="0"/>
             </w:pPr>
             <w:r>
-              <w:t>10/15</w:t>
+              <w:t>10/21</w:t>
             </w:r>
           </w:p>
         </w:tc>
@@ -800,7 +806,7 @@
           </w:tcPr>
           <w:p>
             <w:r>
-              <w:t>Fuzzing Tool #3 Testing Finished</w:t>
+              <w:t>Analyze Fuzz Testing Results</w:t>
             </w:r>
           </w:p>
         </w:tc>
@@ -844,7 +850,7 @@
           </w:tcPr>
           <w:p>
             <w:r>
-              <w:t>Analyze Fuzz Testing Results</w:t>
+              <w:t>Rank Fuzzing Tools Based on Probability of Success</w:t>
             </w:r>
           </w:p>
         </w:tc>
@@ -858,7 +864,7 @@
               <w:cnfStyle w:val="000000100000" w:firstRow="0" w:lastRow="0" w:firstColumn="0" w:lastColumn="0" w:oddVBand="0" w:evenVBand="0" w:oddHBand="1" w:evenHBand="0" w:firstRowFirstColumn="0" w:firstRowLastColumn="0" w:lastRowFirstColumn="0" w:lastRowLastColumn="0"/>
             </w:pPr>
             <w:r>
-              <w:t>10/21</w:t>
+              <w:t>10/22</w:t>
             </w:r>
           </w:p>
         </w:tc>
@@ -872,7 +878,7 @@
               <w:cnfStyle w:val="000000100000" w:firstRow="0" w:lastRow="0" w:firstColumn="0" w:lastColumn="0" w:oddVBand="0" w:evenVBand="0" w:oddHBand="1" w:evenHBand="0" w:firstRowFirstColumn="0" w:firstRowLastColumn="0" w:lastRowFirstColumn="0" w:lastRowLastColumn="0"/>
             </w:pPr>
             <w:r>
-              <w:t>10/21</w:t>
+              <w:t>10/22</w:t>
             </w:r>
           </w:p>
         </w:tc>
@@ -885,7 +891,7 @@
           </w:tcPr>
           <w:p>
             <w:r>
-              <w:t>Rank Fuzzing Tools Based on Probability of Success</w:t>
+              <w:t>Briefing #3</w:t>
             </w:r>
           </w:p>
         </w:tc>
@@ -899,7 +905,7 @@
               <w:cnfStyle w:val="000000000000" w:firstRow="0" w:lastRow="0" w:firstColumn="0" w:lastColumn="0" w:oddVBand="0" w:evenVBand="0" w:oddHBand="0" w:evenHBand="0" w:firstRowFirstColumn="0" w:firstRowLastColumn="0" w:lastRowFirstColumn="0" w:lastRowLastColumn="0"/>
             </w:pPr>
             <w:r>
-              <w:t>10/22</w:t>
+              <w:t>10/28</w:t>
             </w:r>
           </w:p>
         </w:tc>
@@ -913,7 +919,7 @@
               <w:cnfStyle w:val="000000000000" w:firstRow="0" w:lastRow="0" w:firstColumn="0" w:lastColumn="0" w:oddVBand="0" w:evenVBand="0" w:oddHBand="0" w:evenHBand="0" w:firstRowFirstColumn="0" w:firstRowLastColumn="0" w:lastRowFirstColumn="0" w:lastRowLastColumn="0"/>
             </w:pPr>
             <w:r>
-              <w:t>10/22</w:t>
+              <w:t>10/28</w:t>
             </w:r>
           </w:p>
         </w:tc>

</xml_diff>